<commit_message>
added all pickles to git
</commit_message>
<xml_diff>
--- a/HW3/חלק יבש.docx
+++ b/HW3/חלק יבש.docx
@@ -126,23 +126,40 @@
                 <w:rPr>
                   <w:rFonts w:ascii="Cambria Math" w:hAnsi="Cambria Math"/>
                 </w:rPr>
-                <m:t>+</m:t>
-              </m:r>
-              <m:r>
-                <m:rPr>
-                  <m:sty m:val="p"/>
-                </m:rPr>
-                <w:rPr>
-                  <w:rFonts w:ascii="Cambria Math" w:hAnsi="Cambria Math"/>
-                </w:rPr>
-                <m:t>min⁡</m:t>
-              </m:r>
-              <m:r>
-                <w:rPr>
-                  <w:rFonts w:ascii="Cambria Math" w:hAnsi="Cambria Math"/>
-                </w:rPr>
-                <m:t>(IG)</m:t>
-              </m:r>
+                <m:t>+1</m:t>
+              </m:r>
+              <m:r>
+                <w:rPr>
+                  <w:rFonts w:ascii="Cambria Math" w:hAnsi="Cambria Math"/>
+                </w:rPr>
+                <m:t>×</m:t>
+              </m:r>
+              <m:sSup>
+                <m:sSupPr>
+                  <m:ctrlPr>
+                    <w:rPr>
+                      <w:rFonts w:ascii="Cambria Math" w:hAnsi="Cambria Math"/>
+                      <w:i/>
+                    </w:rPr>
+                  </m:ctrlPr>
+                </m:sSupPr>
+                <m:e>
+                  <m:r>
+                    <w:rPr>
+                      <w:rFonts w:ascii="Cambria Math" w:hAnsi="Cambria Math"/>
+                    </w:rPr>
+                    <m:t>10</m:t>
+                  </m:r>
+                </m:e>
+                <m:sup>
+                  <m:r>
+                    <w:rPr>
+                      <w:rFonts w:ascii="Cambria Math" w:hAnsi="Cambria Math"/>
+                    </w:rPr>
+                    <m:t>-5</m:t>
+                  </m:r>
+                </m:sup>
+              </m:sSup>
             </m:num>
             <m:den>
               <m:nary>
@@ -216,23 +233,34 @@
                 <w:rPr>
                   <w:rFonts w:ascii="Cambria Math" w:hAnsi="Cambria Math"/>
                 </w:rPr>
-                <m:t>*</m:t>
-              </m:r>
-              <m:r>
-                <m:rPr>
-                  <m:sty m:val="p"/>
-                </m:rPr>
-                <w:rPr>
-                  <w:rFonts w:ascii="Cambria Math" w:hAnsi="Cambria Math"/>
-                </w:rPr>
-                <m:t>min⁡</m:t>
-              </m:r>
-              <m:r>
-                <w:rPr>
-                  <w:rFonts w:ascii="Cambria Math" w:hAnsi="Cambria Math"/>
-                </w:rPr>
-                <m:t>(IG)</m:t>
-              </m:r>
+                <m:t>×</m:t>
+              </m:r>
+              <m:sSup>
+                <m:sSupPr>
+                  <m:ctrlPr>
+                    <w:rPr>
+                      <w:rFonts w:ascii="Cambria Math" w:hAnsi="Cambria Math"/>
+                      <w:i/>
+                    </w:rPr>
+                  </m:ctrlPr>
+                </m:sSupPr>
+                <m:e>
+                  <m:r>
+                    <w:rPr>
+                      <w:rFonts w:ascii="Cambria Math" w:hAnsi="Cambria Math"/>
+                    </w:rPr>
+                    <m:t>10</m:t>
+                  </m:r>
+                </m:e>
+                <m:sup>
+                  <m:r>
+                    <w:rPr>
+                      <w:rFonts w:ascii="Cambria Math" w:hAnsi="Cambria Math"/>
+                    </w:rPr>
+                    <m:t>-5</m:t>
+                  </m:r>
+                </m:sup>
+              </m:sSup>
             </m:den>
           </m:f>
         </m:oMath>
@@ -412,22 +440,78 @@
             <w:rPr>
               <w:rFonts w:ascii="Cambria Math" w:hAnsi="Cambria Math"/>
             </w:rPr>
-            <m:t>+</m:t>
+            <m:t>+1</m:t>
           </m:r>
-          <w:bookmarkStart w:id="0" w:name="_GoBack"/>
           <m:r>
             <w:rPr>
               <w:rFonts w:ascii="Cambria Math" w:hAnsi="Cambria Math"/>
             </w:rPr>
-            <m:t>1</m:t>
+            <m:t>×</m:t>
           </m:r>
-          <w:bookmarkEnd w:id="0"/>
+          <m:sSup>
+            <m:sSupPr>
+              <m:ctrlPr>
+                <w:rPr>
+                  <w:rFonts w:ascii="Cambria Math" w:hAnsi="Cambria Math"/>
+                  <w:i/>
+                </w:rPr>
+              </m:ctrlPr>
+            </m:sSupPr>
+            <m:e>
+              <m:r>
+                <w:rPr>
+                  <w:rFonts w:ascii="Cambria Math" w:hAnsi="Cambria Math"/>
+                </w:rPr>
+                <m:t>10</m:t>
+              </m:r>
+            </m:e>
+            <m:sup>
+              <m:r>
+                <w:rPr>
+                  <w:rFonts w:ascii="Cambria Math" w:hAnsi="Cambria Math"/>
+                </w:rPr>
+                <m:t>-5</m:t>
+              </m:r>
+            </m:sup>
+          </m:sSup>
           <m:r>
             <w:rPr>
               <w:rFonts w:ascii="Cambria Math" w:hAnsi="Cambria Math"/>
             </w:rPr>
             <m:t>≥1</m:t>
           </m:r>
+          <m:r>
+            <w:rPr>
+              <w:rFonts w:ascii="Cambria Math" w:hAnsi="Cambria Math"/>
+            </w:rPr>
+            <m:t>×</m:t>
+          </m:r>
+          <m:sSup>
+            <m:sSupPr>
+              <m:ctrlPr>
+                <w:rPr>
+                  <w:rFonts w:ascii="Cambria Math" w:hAnsi="Cambria Math"/>
+                  <w:i/>
+                </w:rPr>
+              </m:ctrlPr>
+            </m:sSupPr>
+            <m:e>
+              <m:r>
+                <w:rPr>
+                  <w:rFonts w:ascii="Cambria Math" w:hAnsi="Cambria Math"/>
+                </w:rPr>
+                <m:t>10</m:t>
+              </m:r>
+            </m:e>
+            <m:sup>
+              <m:r>
+                <w:rPr>
+                  <w:rFonts w:ascii="Cambria Math" w:hAnsi="Cambria Math"/>
+                </w:rPr>
+                <m:t>-5</m:t>
+              </m:r>
+            </m:sup>
+          </m:sSup>
         </m:oMath>
       </m:oMathPara>
     </w:p>
@@ -435,7 +519,8 @@
       <w:pPr>
         <w:pStyle w:val="ListParagraph"/>
         <w:rPr>
-          <w:rFonts w:eastAsiaTheme="minorEastAsia"/>
+          <w:rFonts w:eastAsiaTheme="minorEastAsia" w:hint="cs"/>
+          <w:rtl/>
         </w:rPr>
       </w:pPr>
       <m:oMathPara>
@@ -508,8 +593,78 @@
             <w:rPr>
               <w:rFonts w:ascii="Cambria Math" w:hAnsi="Cambria Math"/>
             </w:rPr>
-            <m:t>+n≥n</m:t>
+            <m:t>+n</m:t>
           </m:r>
+          <m:r>
+            <w:rPr>
+              <w:rFonts w:ascii="Cambria Math" w:hAnsi="Cambria Math"/>
+            </w:rPr>
+            <m:t>×</m:t>
+          </m:r>
+          <m:sSup>
+            <m:sSupPr>
+              <m:ctrlPr>
+                <w:rPr>
+                  <w:rFonts w:ascii="Cambria Math" w:hAnsi="Cambria Math"/>
+                  <w:i/>
+                </w:rPr>
+              </m:ctrlPr>
+            </m:sSupPr>
+            <m:e>
+              <m:r>
+                <w:rPr>
+                  <w:rFonts w:ascii="Cambria Math" w:hAnsi="Cambria Math"/>
+                </w:rPr>
+                <m:t>10</m:t>
+              </m:r>
+            </m:e>
+            <m:sup>
+              <m:r>
+                <w:rPr>
+                  <w:rFonts w:ascii="Cambria Math" w:hAnsi="Cambria Math"/>
+                </w:rPr>
+                <m:t>-5</m:t>
+              </m:r>
+            </m:sup>
+          </m:sSup>
+          <m:r>
+            <w:rPr>
+              <w:rFonts w:ascii="Cambria Math" w:hAnsi="Cambria Math"/>
+            </w:rPr>
+            <m:t>≥n</m:t>
+          </m:r>
+          <m:r>
+            <w:rPr>
+              <w:rFonts w:ascii="Cambria Math" w:hAnsi="Cambria Math"/>
+            </w:rPr>
+            <m:t>×</m:t>
+          </m:r>
+          <m:sSup>
+            <m:sSupPr>
+              <m:ctrlPr>
+                <w:rPr>
+                  <w:rFonts w:ascii="Cambria Math" w:hAnsi="Cambria Math"/>
+                  <w:i/>
+                </w:rPr>
+              </m:ctrlPr>
+            </m:sSupPr>
+            <m:e>
+              <m:r>
+                <w:rPr>
+                  <w:rFonts w:ascii="Cambria Math" w:hAnsi="Cambria Math"/>
+                </w:rPr>
+                <m:t>10</m:t>
+              </m:r>
+            </m:e>
+            <m:sup>
+              <m:r>
+                <w:rPr>
+                  <w:rFonts w:ascii="Cambria Math" w:hAnsi="Cambria Math"/>
+                </w:rPr>
+                <m:t>-5</m:t>
+              </m:r>
+            </m:sup>
+          </m:sSup>
         </m:oMath>
       </m:oMathPara>
     </w:p>
@@ -633,6 +788,38 @@
                 </w:rPr>
                 <m:t>+1</m:t>
               </m:r>
+              <m:r>
+                <w:rPr>
+                  <w:rFonts w:ascii="Cambria Math" w:hAnsi="Cambria Math"/>
+                </w:rPr>
+                <m:t>×</m:t>
+              </m:r>
+              <m:sSup>
+                <m:sSupPr>
+                  <m:ctrlPr>
+                    <w:rPr>
+                      <w:rFonts w:ascii="Cambria Math" w:hAnsi="Cambria Math"/>
+                      <w:i/>
+                    </w:rPr>
+                  </m:ctrlPr>
+                </m:sSupPr>
+                <m:e>
+                  <m:r>
+                    <w:rPr>
+                      <w:rFonts w:ascii="Cambria Math" w:hAnsi="Cambria Math"/>
+                    </w:rPr>
+                    <m:t>10</m:t>
+                  </m:r>
+                </m:e>
+                <m:sup>
+                  <m:r>
+                    <w:rPr>
+                      <w:rFonts w:ascii="Cambria Math" w:hAnsi="Cambria Math"/>
+                    </w:rPr>
+                    <m:t>-5</m:t>
+                  </m:r>
+                </m:sup>
+              </m:sSup>
             </m:num>
             <m:den>
               <m:nary>
@@ -702,6 +889,38 @@
                 </w:rPr>
                 <m:t>+n</m:t>
               </m:r>
+              <m:r>
+                <w:rPr>
+                  <w:rFonts w:ascii="Cambria Math" w:hAnsi="Cambria Math"/>
+                </w:rPr>
+                <m:t>×</m:t>
+              </m:r>
+              <m:sSup>
+                <m:sSupPr>
+                  <m:ctrlPr>
+                    <w:rPr>
+                      <w:rFonts w:ascii="Cambria Math" w:hAnsi="Cambria Math"/>
+                      <w:i/>
+                    </w:rPr>
+                  </m:ctrlPr>
+                </m:sSupPr>
+                <m:e>
+                  <m:r>
+                    <w:rPr>
+                      <w:rFonts w:ascii="Cambria Math" w:hAnsi="Cambria Math"/>
+                    </w:rPr>
+                    <m:t>10</m:t>
+                  </m:r>
+                </m:e>
+                <m:sup>
+                  <m:r>
+                    <w:rPr>
+                      <w:rFonts w:ascii="Cambria Math" w:hAnsi="Cambria Math"/>
+                    </w:rPr>
+                    <m:t>-5</m:t>
+                  </m:r>
+                </m:sup>
+              </m:sSup>
             </m:den>
           </m:f>
           <m:r>
@@ -820,7 +1039,45 @@
             <w:rPr>
               <w:rFonts w:ascii="Cambria Math" w:hAnsi="Cambria Math"/>
             </w:rPr>
-            <m:t>+n=</m:t>
+            <m:t>+n</m:t>
+          </m:r>
+          <m:r>
+            <w:rPr>
+              <w:rFonts w:ascii="Cambria Math" w:hAnsi="Cambria Math"/>
+            </w:rPr>
+            <m:t>×</m:t>
+          </m:r>
+          <m:sSup>
+            <m:sSupPr>
+              <m:ctrlPr>
+                <w:rPr>
+                  <w:rFonts w:ascii="Cambria Math" w:hAnsi="Cambria Math"/>
+                  <w:i/>
+                </w:rPr>
+              </m:ctrlPr>
+            </m:sSupPr>
+            <m:e>
+              <m:r>
+                <w:rPr>
+                  <w:rFonts w:ascii="Cambria Math" w:hAnsi="Cambria Math"/>
+                </w:rPr>
+                <m:t>10</m:t>
+              </m:r>
+            </m:e>
+            <m:sup>
+              <m:r>
+                <w:rPr>
+                  <w:rFonts w:ascii="Cambria Math" w:hAnsi="Cambria Math"/>
+                </w:rPr>
+                <m:t>-5</m:t>
+              </m:r>
+            </m:sup>
+          </m:sSup>
+          <m:r>
+            <w:rPr>
+              <w:rFonts w:ascii="Cambria Math" w:hAnsi="Cambria Math"/>
+            </w:rPr>
+            <m:t>=</m:t>
           </m:r>
           <m:d>
             <m:dPr>
@@ -870,6 +1127,38 @@
                 </w:rPr>
                 <m:t>+1</m:t>
               </m:r>
+              <m:r>
+                <w:rPr>
+                  <w:rFonts w:ascii="Cambria Math" w:hAnsi="Cambria Math"/>
+                </w:rPr>
+                <m:t>×</m:t>
+              </m:r>
+              <m:sSup>
+                <m:sSupPr>
+                  <m:ctrlPr>
+                    <w:rPr>
+                      <w:rFonts w:ascii="Cambria Math" w:hAnsi="Cambria Math"/>
+                      <w:i/>
+                    </w:rPr>
+                  </m:ctrlPr>
+                </m:sSupPr>
+                <m:e>
+                  <m:r>
+                    <w:rPr>
+                      <w:rFonts w:ascii="Cambria Math" w:hAnsi="Cambria Math"/>
+                    </w:rPr>
+                    <m:t>10</m:t>
+                  </m:r>
+                </m:e>
+                <m:sup>
+                  <m:r>
+                    <w:rPr>
+                      <w:rFonts w:ascii="Cambria Math" w:hAnsi="Cambria Math"/>
+                    </w:rPr>
+                    <m:t>-5</m:t>
+                  </m:r>
+                </m:sup>
+              </m:sSup>
             </m:e>
           </m:d>
           <m:r>
@@ -926,6 +1215,38 @@
                 </w:rPr>
                 <m:t>+1</m:t>
               </m:r>
+              <m:r>
+                <w:rPr>
+                  <w:rFonts w:ascii="Cambria Math" w:hAnsi="Cambria Math"/>
+                </w:rPr>
+                <m:t>×</m:t>
+              </m:r>
+              <m:sSup>
+                <m:sSupPr>
+                  <m:ctrlPr>
+                    <w:rPr>
+                      <w:rFonts w:ascii="Cambria Math" w:hAnsi="Cambria Math"/>
+                      <w:i/>
+                    </w:rPr>
+                  </m:ctrlPr>
+                </m:sSupPr>
+                <m:e>
+                  <m:r>
+                    <w:rPr>
+                      <w:rFonts w:ascii="Cambria Math" w:hAnsi="Cambria Math"/>
+                    </w:rPr>
+                    <m:t>10</m:t>
+                  </m:r>
+                </m:e>
+                <m:sup>
+                  <m:r>
+                    <w:rPr>
+                      <w:rFonts w:ascii="Cambria Math" w:hAnsi="Cambria Math"/>
+                    </w:rPr>
+                    <m:t>-5</m:t>
+                  </m:r>
+                </m:sup>
+              </m:sSup>
             </m:e>
           </m:d>
           <m:r>
@@ -966,6 +1287,38 @@
             </w:rPr>
             <m:t>+1</m:t>
           </m:r>
+          <m:r>
+            <w:rPr>
+              <w:rFonts w:ascii="Cambria Math" w:hAnsi="Cambria Math"/>
+            </w:rPr>
+            <m:t>×</m:t>
+          </m:r>
+          <m:sSup>
+            <m:sSupPr>
+              <m:ctrlPr>
+                <w:rPr>
+                  <w:rFonts w:ascii="Cambria Math" w:hAnsi="Cambria Math"/>
+                  <w:i/>
+                </w:rPr>
+              </m:ctrlPr>
+            </m:sSupPr>
+            <m:e>
+              <m:r>
+                <w:rPr>
+                  <w:rFonts w:ascii="Cambria Math" w:hAnsi="Cambria Math"/>
+                </w:rPr>
+                <m:t>10</m:t>
+              </m:r>
+            </m:e>
+            <m:sup>
+              <m:r>
+                <w:rPr>
+                  <w:rFonts w:ascii="Cambria Math" w:hAnsi="Cambria Math"/>
+                </w:rPr>
+                <m:t>-5</m:t>
+              </m:r>
+            </m:sup>
+          </m:sSup>
         </m:oMath>
       </m:oMathPara>
     </w:p>
@@ -1091,6 +1444,38 @@
                 </w:rPr>
                 <m:t>+1</m:t>
               </m:r>
+              <m:r>
+                <w:rPr>
+                  <w:rFonts w:ascii="Cambria Math" w:hAnsi="Cambria Math"/>
+                </w:rPr>
+                <m:t>×</m:t>
+              </m:r>
+              <m:sSup>
+                <m:sSupPr>
+                  <m:ctrlPr>
+                    <w:rPr>
+                      <w:rFonts w:ascii="Cambria Math" w:hAnsi="Cambria Math"/>
+                      <w:i/>
+                    </w:rPr>
+                  </m:ctrlPr>
+                </m:sSupPr>
+                <m:e>
+                  <m:r>
+                    <w:rPr>
+                      <w:rFonts w:ascii="Cambria Math" w:hAnsi="Cambria Math"/>
+                    </w:rPr>
+                    <m:t>10</m:t>
+                  </m:r>
+                </m:e>
+                <m:sup>
+                  <m:r>
+                    <w:rPr>
+                      <w:rFonts w:ascii="Cambria Math" w:hAnsi="Cambria Math"/>
+                    </w:rPr>
+                    <m:t>-5</m:t>
+                  </m:r>
+                </m:sup>
+              </m:sSup>
             </m:num>
             <m:den>
               <m:nary>
@@ -1160,6 +1545,38 @@
                 </w:rPr>
                 <m:t>+n</m:t>
               </m:r>
+              <m:r>
+                <w:rPr>
+                  <w:rFonts w:ascii="Cambria Math" w:hAnsi="Cambria Math"/>
+                </w:rPr>
+                <m:t>×</m:t>
+              </m:r>
+              <m:sSup>
+                <m:sSupPr>
+                  <m:ctrlPr>
+                    <w:rPr>
+                      <w:rFonts w:ascii="Cambria Math" w:hAnsi="Cambria Math"/>
+                      <w:i/>
+                    </w:rPr>
+                  </m:ctrlPr>
+                </m:sSupPr>
+                <m:e>
+                  <m:r>
+                    <w:rPr>
+                      <w:rFonts w:ascii="Cambria Math" w:hAnsi="Cambria Math"/>
+                    </w:rPr>
+                    <m:t>10</m:t>
+                  </m:r>
+                </m:e>
+                <m:sup>
+                  <m:r>
+                    <w:rPr>
+                      <w:rFonts w:ascii="Cambria Math" w:hAnsi="Cambria Math"/>
+                    </w:rPr>
+                    <m:t>-5</m:t>
+                  </m:r>
+                </m:sup>
+              </m:sSup>
             </m:den>
           </m:f>
           <m:r>
@@ -1420,6 +1837,38 @@
                         </w:rPr>
                         <m:t>+1</m:t>
                       </m:r>
+                      <m:r>
+                        <w:rPr>
+                          <w:rFonts w:ascii="Cambria Math" w:hAnsi="Cambria Math"/>
+                        </w:rPr>
+                        <m:t>×</m:t>
+                      </m:r>
+                      <m:sSup>
+                        <m:sSupPr>
+                          <m:ctrlPr>
+                            <w:rPr>
+                              <w:rFonts w:ascii="Cambria Math" w:hAnsi="Cambria Math"/>
+                              <w:i/>
+                            </w:rPr>
+                          </m:ctrlPr>
+                        </m:sSupPr>
+                        <m:e>
+                          <m:r>
+                            <w:rPr>
+                              <w:rFonts w:ascii="Cambria Math" w:hAnsi="Cambria Math"/>
+                            </w:rPr>
+                            <m:t>10</m:t>
+                          </m:r>
+                        </m:e>
+                        <m:sup>
+                          <m:r>
+                            <w:rPr>
+                              <w:rFonts w:ascii="Cambria Math" w:hAnsi="Cambria Math"/>
+                            </w:rPr>
+                            <m:t>-5</m:t>
+                          </m:r>
+                        </m:sup>
+                      </m:sSup>
                     </m:num>
                     <m:den>
                       <m:nary>
@@ -1489,6 +1938,38 @@
                         </w:rPr>
                         <m:t>+n</m:t>
                       </m:r>
+                      <m:r>
+                        <w:rPr>
+                          <w:rFonts w:ascii="Cambria Math" w:hAnsi="Cambria Math"/>
+                        </w:rPr>
+                        <m:t>×</m:t>
+                      </m:r>
+                      <m:sSup>
+                        <m:sSupPr>
+                          <m:ctrlPr>
+                            <w:rPr>
+                              <w:rFonts w:ascii="Cambria Math" w:hAnsi="Cambria Math"/>
+                              <w:i/>
+                            </w:rPr>
+                          </m:ctrlPr>
+                        </m:sSupPr>
+                        <m:e>
+                          <m:r>
+                            <w:rPr>
+                              <w:rFonts w:ascii="Cambria Math" w:hAnsi="Cambria Math"/>
+                            </w:rPr>
+                            <m:t>10</m:t>
+                          </m:r>
+                        </m:e>
+                        <m:sup>
+                          <m:r>
+                            <w:rPr>
+                              <w:rFonts w:ascii="Cambria Math" w:hAnsi="Cambria Math"/>
+                            </w:rPr>
+                            <m:t>-5</m:t>
+                          </m:r>
+                        </m:sup>
+                      </m:sSup>
                     </m:den>
                   </m:f>
                 </m:e>
@@ -1586,6 +2067,38 @@
                         </w:rPr>
                         <m:t>+1</m:t>
                       </m:r>
+                      <m:r>
+                        <w:rPr>
+                          <w:rFonts w:ascii="Cambria Math" w:hAnsi="Cambria Math"/>
+                        </w:rPr>
+                        <m:t>×</m:t>
+                      </m:r>
+                      <m:sSup>
+                        <m:sSupPr>
+                          <m:ctrlPr>
+                            <w:rPr>
+                              <w:rFonts w:ascii="Cambria Math" w:hAnsi="Cambria Math"/>
+                              <w:i/>
+                            </w:rPr>
+                          </m:ctrlPr>
+                        </m:sSupPr>
+                        <m:e>
+                          <m:r>
+                            <w:rPr>
+                              <w:rFonts w:ascii="Cambria Math" w:hAnsi="Cambria Math"/>
+                            </w:rPr>
+                            <m:t>10</m:t>
+                          </m:r>
+                        </m:e>
+                        <m:sup>
+                          <m:r>
+                            <w:rPr>
+                              <w:rFonts w:ascii="Cambria Math" w:hAnsi="Cambria Math"/>
+                            </w:rPr>
+                            <m:t>-5</m:t>
+                          </m:r>
+                        </m:sup>
+                      </m:sSup>
                     </m:e>
                   </m:d>
                 </m:e>
@@ -1659,6 +2172,38 @@
                 </w:rPr>
                 <m:t>+n</m:t>
               </m:r>
+              <m:r>
+                <w:rPr>
+                  <w:rFonts w:ascii="Cambria Math" w:hAnsi="Cambria Math"/>
+                </w:rPr>
+                <m:t>×</m:t>
+              </m:r>
+              <m:sSup>
+                <m:sSupPr>
+                  <m:ctrlPr>
+                    <w:rPr>
+                      <w:rFonts w:ascii="Cambria Math" w:hAnsi="Cambria Math"/>
+                      <w:i/>
+                    </w:rPr>
+                  </m:ctrlPr>
+                </m:sSupPr>
+                <m:e>
+                  <m:r>
+                    <w:rPr>
+                      <w:rFonts w:ascii="Cambria Math" w:hAnsi="Cambria Math"/>
+                    </w:rPr>
+                    <m:t>10</m:t>
+                  </m:r>
+                </m:e>
+                <m:sup>
+                  <m:r>
+                    <w:rPr>
+                      <w:rFonts w:ascii="Cambria Math" w:hAnsi="Cambria Math"/>
+                    </w:rPr>
+                    <m:t>-5</m:t>
+                  </m:r>
+                </m:sup>
+              </m:sSup>
             </m:den>
           </m:f>
           <m:r>
@@ -1744,6 +2289,38 @@
                 </w:rPr>
                 <m:t>+n</m:t>
               </m:r>
+              <m:r>
+                <w:rPr>
+                  <w:rFonts w:ascii="Cambria Math" w:hAnsi="Cambria Math"/>
+                </w:rPr>
+                <m:t>×</m:t>
+              </m:r>
+              <m:sSup>
+                <m:sSupPr>
+                  <m:ctrlPr>
+                    <w:rPr>
+                      <w:rFonts w:ascii="Cambria Math" w:hAnsi="Cambria Math"/>
+                      <w:i/>
+                    </w:rPr>
+                  </m:ctrlPr>
+                </m:sSupPr>
+                <m:e>
+                  <m:r>
+                    <w:rPr>
+                      <w:rFonts w:ascii="Cambria Math" w:hAnsi="Cambria Math"/>
+                    </w:rPr>
+                    <m:t>10</m:t>
+                  </m:r>
+                </m:e>
+                <m:sup>
+                  <m:r>
+                    <w:rPr>
+                      <w:rFonts w:ascii="Cambria Math" w:hAnsi="Cambria Math"/>
+                    </w:rPr>
+                    <m:t>-5</m:t>
+                  </m:r>
+                </m:sup>
+              </m:sSup>
             </m:num>
             <m:den>
               <m:nary>
@@ -1813,6 +2390,38 @@
                 </w:rPr>
                 <m:t>+n</m:t>
               </m:r>
+              <m:r>
+                <w:rPr>
+                  <w:rFonts w:ascii="Cambria Math" w:hAnsi="Cambria Math"/>
+                </w:rPr>
+                <m:t>×</m:t>
+              </m:r>
+              <m:sSup>
+                <m:sSupPr>
+                  <m:ctrlPr>
+                    <w:rPr>
+                      <w:rFonts w:ascii="Cambria Math" w:hAnsi="Cambria Math"/>
+                      <w:i/>
+                    </w:rPr>
+                  </m:ctrlPr>
+                </m:sSupPr>
+                <m:e>
+                  <m:r>
+                    <w:rPr>
+                      <w:rFonts w:ascii="Cambria Math" w:hAnsi="Cambria Math"/>
+                    </w:rPr>
+                    <m:t>10</m:t>
+                  </m:r>
+                </m:e>
+                <m:sup>
+                  <m:r>
+                    <w:rPr>
+                      <w:rFonts w:ascii="Cambria Math" w:hAnsi="Cambria Math"/>
+                    </w:rPr>
+                    <m:t>-5</m:t>
+                  </m:r>
+                </m:sup>
+              </m:sSup>
             </m:den>
           </m:f>
           <m:r>
@@ -2050,6 +2659,38 @@
                     </w:rPr>
                     <m:t>+1</m:t>
                   </m:r>
+                  <m:r>
+                    <w:rPr>
+                      <w:rFonts w:ascii="Cambria Math" w:hAnsi="Cambria Math"/>
+                    </w:rPr>
+                    <m:t>×</m:t>
+                  </m:r>
+                  <m:sSup>
+                    <m:sSupPr>
+                      <m:ctrlPr>
+                        <w:rPr>
+                          <w:rFonts w:ascii="Cambria Math" w:hAnsi="Cambria Math"/>
+                          <w:i/>
+                        </w:rPr>
+                      </m:ctrlPr>
+                    </m:sSupPr>
+                    <m:e>
+                      <m:r>
+                        <w:rPr>
+                          <w:rFonts w:ascii="Cambria Math" w:hAnsi="Cambria Math"/>
+                        </w:rPr>
+                        <m:t>10</m:t>
+                      </m:r>
+                    </m:e>
+                    <m:sup>
+                      <m:r>
+                        <w:rPr>
+                          <w:rFonts w:ascii="Cambria Math" w:hAnsi="Cambria Math"/>
+                        </w:rPr>
+                        <m:t>-5</m:t>
+                      </m:r>
+                    </m:sup>
+                  </m:sSup>
                 </m:num>
                 <m:den>
                   <m:nary>
@@ -2119,6 +2760,38 @@
                     </w:rPr>
                     <m:t>+n</m:t>
                   </m:r>
+                  <m:r>
+                    <w:rPr>
+                      <w:rFonts w:ascii="Cambria Math" w:hAnsi="Cambria Math"/>
+                    </w:rPr>
+                    <m:t>×</m:t>
+                  </m:r>
+                  <m:sSup>
+                    <m:sSupPr>
+                      <m:ctrlPr>
+                        <w:rPr>
+                          <w:rFonts w:ascii="Cambria Math" w:hAnsi="Cambria Math"/>
+                          <w:i/>
+                        </w:rPr>
+                      </m:ctrlPr>
+                    </m:sSupPr>
+                    <m:e>
+                      <m:r>
+                        <w:rPr>
+                          <w:rFonts w:ascii="Cambria Math" w:hAnsi="Cambria Math"/>
+                        </w:rPr>
+                        <m:t>10</m:t>
+                      </m:r>
+                    </m:e>
+                    <m:sup>
+                      <m:r>
+                        <w:rPr>
+                          <w:rFonts w:ascii="Cambria Math" w:hAnsi="Cambria Math"/>
+                        </w:rPr>
+                        <m:t>-5</m:t>
+                      </m:r>
+                    </m:sup>
+                  </m:sSup>
                 </m:den>
               </m:f>
             </m:e>
@@ -2222,6 +2895,38 @@
                     </w:rPr>
                     <m:t>+n</m:t>
                   </m:r>
+                  <m:r>
+                    <w:rPr>
+                      <w:rFonts w:ascii="Cambria Math" w:hAnsi="Cambria Math"/>
+                    </w:rPr>
+                    <m:t>×</m:t>
+                  </m:r>
+                  <m:sSup>
+                    <m:sSupPr>
+                      <m:ctrlPr>
+                        <w:rPr>
+                          <w:rFonts w:ascii="Cambria Math" w:hAnsi="Cambria Math"/>
+                          <w:i/>
+                        </w:rPr>
+                      </m:ctrlPr>
+                    </m:sSupPr>
+                    <m:e>
+                      <m:r>
+                        <w:rPr>
+                          <w:rFonts w:ascii="Cambria Math" w:hAnsi="Cambria Math"/>
+                        </w:rPr>
+                        <m:t>10</m:t>
+                      </m:r>
+                    </m:e>
+                    <m:sup>
+                      <m:r>
+                        <w:rPr>
+                          <w:rFonts w:ascii="Cambria Math" w:hAnsi="Cambria Math"/>
+                        </w:rPr>
+                        <m:t>-5</m:t>
+                      </m:r>
+                    </m:sup>
+                  </m:sSup>
                 </m:e>
               </m:d>
               <m:r>
@@ -2278,6 +2983,38 @@
                     </w:rPr>
                     <m:t>+1</m:t>
                   </m:r>
+                  <m:r>
+                    <w:rPr>
+                      <w:rFonts w:ascii="Cambria Math" w:hAnsi="Cambria Math"/>
+                    </w:rPr>
+                    <m:t>×</m:t>
+                  </m:r>
+                  <m:sSup>
+                    <m:sSupPr>
+                      <m:ctrlPr>
+                        <w:rPr>
+                          <w:rFonts w:ascii="Cambria Math" w:hAnsi="Cambria Math"/>
+                          <w:i/>
+                        </w:rPr>
+                      </m:ctrlPr>
+                    </m:sSupPr>
+                    <m:e>
+                      <m:r>
+                        <w:rPr>
+                          <w:rFonts w:ascii="Cambria Math" w:hAnsi="Cambria Math"/>
+                        </w:rPr>
+                        <m:t>10</m:t>
+                      </m:r>
+                    </m:e>
+                    <m:sup>
+                      <m:r>
+                        <w:rPr>
+                          <w:rFonts w:ascii="Cambria Math" w:hAnsi="Cambria Math"/>
+                        </w:rPr>
+                        <m:t>-5</m:t>
+                      </m:r>
+                    </m:sup>
+                  </m:sSup>
                 </m:e>
               </m:d>
             </m:num>
@@ -2369,6 +3106,38 @@
                         </w:rPr>
                         <m:t>+n</m:t>
                       </m:r>
+                      <m:r>
+                        <w:rPr>
+                          <w:rFonts w:ascii="Cambria Math" w:hAnsi="Cambria Math"/>
+                        </w:rPr>
+                        <m:t>×</m:t>
+                      </m:r>
+                      <m:sSup>
+                        <m:sSupPr>
+                          <m:ctrlPr>
+                            <w:rPr>
+                              <w:rFonts w:ascii="Cambria Math" w:hAnsi="Cambria Math"/>
+                              <w:i/>
+                            </w:rPr>
+                          </m:ctrlPr>
+                        </m:sSupPr>
+                        <m:e>
+                          <m:r>
+                            <w:rPr>
+                              <w:rFonts w:ascii="Cambria Math" w:hAnsi="Cambria Math"/>
+                            </w:rPr>
+                            <m:t>10</m:t>
+                          </m:r>
+                        </m:e>
+                        <m:sup>
+                          <m:r>
+                            <w:rPr>
+                              <w:rFonts w:ascii="Cambria Math" w:hAnsi="Cambria Math"/>
+                            </w:rPr>
+                            <m:t>-5</m:t>
+                          </m:r>
+                        </m:sup>
+                      </m:sSup>
                     </m:e>
                   </m:d>
                 </m:e>
@@ -2497,8 +3266,58 @@
                             <w:rPr>
                               <w:rFonts w:ascii="Cambria Math" w:hAnsi="Cambria Math"/>
                             </w:rPr>
-                            <m:t>+n-1</m:t>
+                            <m:t>+</m:t>
                           </m:r>
+                          <m:r>
+                            <w:rPr>
+                              <w:rFonts w:ascii="Cambria Math" w:hAnsi="Cambria Math"/>
+                            </w:rPr>
+                            <m:t>(</m:t>
+                          </m:r>
+                          <m:r>
+                            <w:rPr>
+                              <w:rFonts w:ascii="Cambria Math" w:hAnsi="Cambria Math"/>
+                            </w:rPr>
+                            <m:t>n-1</m:t>
+                          </m:r>
+                          <m:r>
+                            <w:rPr>
+                              <w:rFonts w:ascii="Cambria Math" w:hAnsi="Cambria Math"/>
+                            </w:rPr>
+                            <m:t>)</m:t>
+                          </m:r>
+                          <m:r>
+                            <w:rPr>
+                              <w:rFonts w:ascii="Cambria Math" w:hAnsi="Cambria Math"/>
+                            </w:rPr>
+                            <m:t>×</m:t>
+                          </m:r>
+                          <m:sSup>
+                            <m:sSupPr>
+                              <m:ctrlPr>
+                                <w:rPr>
+                                  <w:rFonts w:ascii="Cambria Math" w:hAnsi="Cambria Math"/>
+                                  <w:i/>
+                                </w:rPr>
+                              </m:ctrlPr>
+                            </m:sSupPr>
+                            <m:e>
+                              <m:r>
+                                <w:rPr>
+                                  <w:rFonts w:ascii="Cambria Math" w:hAnsi="Cambria Math"/>
+                                </w:rPr>
+                                <m:t>10</m:t>
+                              </m:r>
+                            </m:e>
+                            <m:sup>
+                              <m:r>
+                                <w:rPr>
+                                  <w:rFonts w:ascii="Cambria Math" w:hAnsi="Cambria Math"/>
+                                </w:rPr>
+                                <m:t>-5</m:t>
+                              </m:r>
+                            </m:sup>
+                          </m:sSup>
                         </m:e>
                       </m:d>
                     </m:e>
@@ -2646,6 +3465,38 @@
                                 </w:rPr>
                                 <m:t>+n</m:t>
                               </m:r>
+                              <m:r>
+                                <w:rPr>
+                                  <w:rFonts w:ascii="Cambria Math" w:hAnsi="Cambria Math"/>
+                                </w:rPr>
+                                <m:t>×</m:t>
+                              </m:r>
+                              <m:sSup>
+                                <m:sSupPr>
+                                  <m:ctrlPr>
+                                    <w:rPr>
+                                      <w:rFonts w:ascii="Cambria Math" w:hAnsi="Cambria Math"/>
+                                      <w:i/>
+                                    </w:rPr>
+                                  </m:ctrlPr>
+                                </m:sSupPr>
+                                <m:e>
+                                  <m:r>
+                                    <w:rPr>
+                                      <w:rFonts w:ascii="Cambria Math" w:hAnsi="Cambria Math"/>
+                                    </w:rPr>
+                                    <m:t>10</m:t>
+                                  </m:r>
+                                </m:e>
+                                <m:sup>
+                                  <m:r>
+                                    <w:rPr>
+                                      <w:rFonts w:ascii="Cambria Math" w:hAnsi="Cambria Math"/>
+                                    </w:rPr>
+                                    <m:t>-5</m:t>
+                                  </m:r>
+                                </m:sup>
+                              </m:sSup>
                             </m:e>
                           </m:d>
                         </m:e>
@@ -3114,6 +3965,38 @@
                 </w:rPr>
                 <m:t>+1</m:t>
               </m:r>
+              <m:r>
+                <w:rPr>
+                  <w:rFonts w:ascii="Cambria Math" w:hAnsi="Cambria Math"/>
+                </w:rPr>
+                <m:t>×</m:t>
+              </m:r>
+              <m:sSup>
+                <m:sSupPr>
+                  <m:ctrlPr>
+                    <w:rPr>
+                      <w:rFonts w:ascii="Cambria Math" w:hAnsi="Cambria Math"/>
+                      <w:i/>
+                    </w:rPr>
+                  </m:ctrlPr>
+                </m:sSupPr>
+                <m:e>
+                  <m:r>
+                    <w:rPr>
+                      <w:rFonts w:ascii="Cambria Math" w:hAnsi="Cambria Math"/>
+                    </w:rPr>
+                    <m:t>10</m:t>
+                  </m:r>
+                </m:e>
+                <m:sup>
+                  <m:r>
+                    <w:rPr>
+                      <w:rFonts w:ascii="Cambria Math" w:hAnsi="Cambria Math"/>
+                    </w:rPr>
+                    <m:t>-5</m:t>
+                  </m:r>
+                </m:sup>
+              </m:sSup>
             </m:num>
             <m:den>
               <m:nary>
@@ -3183,6 +4066,38 @@
                 </w:rPr>
                 <m:t>+n</m:t>
               </m:r>
+              <m:r>
+                <w:rPr>
+                  <w:rFonts w:ascii="Cambria Math" w:hAnsi="Cambria Math"/>
+                </w:rPr>
+                <m:t>×</m:t>
+              </m:r>
+              <m:sSup>
+                <m:sSupPr>
+                  <m:ctrlPr>
+                    <w:rPr>
+                      <w:rFonts w:ascii="Cambria Math" w:hAnsi="Cambria Math"/>
+                      <w:i/>
+                    </w:rPr>
+                  </m:ctrlPr>
+                </m:sSupPr>
+                <m:e>
+                  <m:r>
+                    <w:rPr>
+                      <w:rFonts w:ascii="Cambria Math" w:hAnsi="Cambria Math"/>
+                    </w:rPr>
+                    <m:t>10</m:t>
+                  </m:r>
+                </m:e>
+                <m:sup>
+                  <m:r>
+                    <w:rPr>
+                      <w:rFonts w:ascii="Cambria Math" w:hAnsi="Cambria Math"/>
+                    </w:rPr>
+                    <m:t>-5</m:t>
+                  </m:r>
+                </m:sup>
+              </m:sSup>
             </m:den>
           </m:f>
           <m:r>
@@ -3221,7 +4136,45 @@
             <w:rPr>
               <w:rFonts w:ascii="Cambria Math" w:hAnsi="Cambria Math"/>
             </w:rPr>
-            <m:t>+1=0⇒I</m:t>
+            <m:t>+1</m:t>
+          </m:r>
+          <m:r>
+            <w:rPr>
+              <w:rFonts w:ascii="Cambria Math" w:hAnsi="Cambria Math"/>
+            </w:rPr>
+            <m:t>×</m:t>
+          </m:r>
+          <m:sSup>
+            <m:sSupPr>
+              <m:ctrlPr>
+                <w:rPr>
+                  <w:rFonts w:ascii="Cambria Math" w:hAnsi="Cambria Math"/>
+                  <w:i/>
+                </w:rPr>
+              </m:ctrlPr>
+            </m:sSupPr>
+            <m:e>
+              <m:r>
+                <w:rPr>
+                  <w:rFonts w:ascii="Cambria Math" w:hAnsi="Cambria Math"/>
+                </w:rPr>
+                <m:t>10</m:t>
+              </m:r>
+            </m:e>
+            <m:sup>
+              <m:r>
+                <w:rPr>
+                  <w:rFonts w:ascii="Cambria Math" w:hAnsi="Cambria Math"/>
+                </w:rPr>
+                <m:t>-5</m:t>
+              </m:r>
+            </m:sup>
+          </m:sSup>
+          <m:r>
+            <w:rPr>
+              <w:rFonts w:ascii="Cambria Math" w:hAnsi="Cambria Math"/>
+            </w:rPr>
+            <m:t>=0⇒I</m:t>
           </m:r>
           <m:sSub>
             <m:sSubPr>
@@ -3255,6 +4208,38 @@
             </w:rPr>
             <m:t>=-1</m:t>
           </m:r>
+          <m:r>
+            <w:rPr>
+              <w:rFonts w:ascii="Cambria Math" w:hAnsi="Cambria Math"/>
+            </w:rPr>
+            <m:t>×</m:t>
+          </m:r>
+          <m:sSup>
+            <m:sSupPr>
+              <m:ctrlPr>
+                <w:rPr>
+                  <w:rFonts w:ascii="Cambria Math" w:hAnsi="Cambria Math"/>
+                  <w:i/>
+                </w:rPr>
+              </m:ctrlPr>
+            </m:sSupPr>
+            <m:e>
+              <m:r>
+                <w:rPr>
+                  <w:rFonts w:ascii="Cambria Math" w:hAnsi="Cambria Math"/>
+                </w:rPr>
+                <m:t>10</m:t>
+              </m:r>
+            </m:e>
+            <m:sup>
+              <m:r>
+                <w:rPr>
+                  <w:rFonts w:ascii="Cambria Math" w:hAnsi="Cambria Math"/>
+                </w:rPr>
+                <m:t>-5</m:t>
+              </m:r>
+            </m:sup>
+          </m:sSup>
         </m:oMath>
       </m:oMathPara>
     </w:p>
@@ -3270,7 +4255,16 @@
           <w:rFonts w:eastAsiaTheme="minorEastAsia" w:hint="cs"/>
           <w:rtl/>
         </w:rPr>
-        <w:t xml:space="preserve">קיבלנו סתירה לכך שתוספת האינפורמציה היא אי שלילית. לכן </w:t>
+        <w:t>קיבלנו ס</w:t>
+      </w:r>
+      <w:bookmarkStart w:id="0" w:name="_GoBack"/>
+      <w:bookmarkEnd w:id="0"/>
+      <w:r>
+        <w:rPr>
+          <w:rFonts w:eastAsiaTheme="minorEastAsia" w:hint="cs"/>
+          <w:rtl/>
+        </w:rPr>
+        <w:t xml:space="preserve">תירה לכך שתוספת האינפורמציה היא אי שלילית. לכן </w:t>
       </w:r>
       <m:oMath>
         <m:sSub>

</xml_diff>